<commit_message>
#61 transakcije student 1
</commit_message>
<xml_diff>
--- a/Student 2.docx
+++ b/Student 2.docx
@@ -284,6 +284,18 @@
       </w:r>
       <w:r>
         <w:rPr>
+          <w:lang w:val="sr-Latn-RS"/>
+        </w:rPr>
+        <w:t xml:space="preserve">anotirano sa </w:t>
+      </w:r>
+      <w:r>
+        <w:rPr>
+          <w:i/>
+        </w:rPr>
+        <w:t>@</w:t>
+      </w:r>
+      <w:r>
+        <w:rPr>
           <w:i/>
           <w:lang w:val="sr-Latn-RS"/>
         </w:rPr>
@@ -336,7 +348,32 @@
         <w:rPr>
           <w:lang w:val="sr-Latn-RS"/>
         </w:rPr>
-        <w:t xml:space="preserve"> da li se poklapaju vrijednosti za </w:t>
+        <w:t xml:space="preserve"> da li se poklapaju vrijednosti za</w:t>
+      </w:r>
+      <w:r>
+        <w:rPr>
+          <w:lang w:val="sr-Latn-RS"/>
+        </w:rPr>
+        <w:t xml:space="preserve"> </w:t>
+      </w:r>
+      <w:r>
+        <w:rPr>
+          <w:lang w:val="sr-Latn-RS"/>
+        </w:rPr>
+        <w:t>obilježje anotirano sa</w:t>
+      </w:r>
+      <w:r>
+        <w:rPr>
+          <w:lang w:val="sr-Latn-RS"/>
+        </w:rPr>
+        <w:t xml:space="preserve"> </w:t>
+      </w:r>
+      <w:r>
+        <w:rPr>
+          <w:i/>
+          <w:lang w:val="sr-Latn-RS"/>
+        </w:rPr>
+        <w:t>@</w:t>
       </w:r>
       <w:r>
         <w:rPr>
@@ -349,7 +386,19 @@
         <w:rPr>
           <w:lang w:val="sr-Latn-RS"/>
         </w:rPr>
-        <w:t xml:space="preserve">u bazi i u našoj transakciji za dati entitet, ako se poklapaju transakcija se završava i entitet je izmijenjen. Tako da, nakon što se prva transakcija izvrši, druga transakcija kada pokuša da se završi </w:t>
+        <w:t>u bazi i u našoj transakciji za dati entitet, ako se poklapaju transakcija se završava i entitet je izmijenjen. Tako da, nakon što se prva transakcija izvrši, druga transakcija kada pokuša da se završi</w:t>
+      </w:r>
+      <w:r>
+        <w:rPr>
+          <w:lang w:val="sr-Latn-RS"/>
+        </w:rPr>
+        <w:t>,</w:t>
+      </w:r>
+      <w:r>
+        <w:rPr>
+          <w:lang w:val="sr-Latn-RS"/>
+        </w:rPr>
+        <w:t xml:space="preserve"> </w:t>
       </w:r>
       <w:r>
         <w:rPr>
@@ -362,46 +411,124 @@
         <w:rPr>
           <w:lang w:val="sr-Latn-RS"/>
         </w:rPr>
-        <w:t xml:space="preserve">će provjeriti da li se slažu vrijednosti za </w:t>
-      </w:r>
-      <w:r>
-        <w:rPr>
-          <w:i/>
-          <w:lang w:val="sr-Latn-RS"/>
-        </w:rPr>
-        <w:t>Version</w:t>
-      </w:r>
-      <w:r>
-        <w:rPr>
-          <w:lang w:val="sr-Latn-RS"/>
-        </w:rPr>
-        <w:t xml:space="preserve">, s obzirom da je jedna transakcija već završena i </w:t>
-      </w:r>
-      <w:r>
-        <w:rPr>
-          <w:i/>
-          <w:lang w:val="sr-Latn-RS"/>
-        </w:rPr>
-        <w:t xml:space="preserve">Version </w:t>
-      </w:r>
-      <w:r>
-        <w:rPr>
-          <w:lang w:val="sr-Latn-RS"/>
-        </w:rPr>
-        <w:t xml:space="preserve">je već uvećan doći će do izuzetka jer se vrijednosti za </w:t>
-      </w:r>
-      <w:r>
-        <w:rPr>
-          <w:i/>
-          <w:lang w:val="sr-Latn-RS"/>
-        </w:rPr>
-        <w:t>Version</w:t>
-      </w:r>
-      <w:r>
-        <w:rPr>
-          <w:lang w:val="sr-Latn-RS"/>
-        </w:rPr>
-        <w:t xml:space="preserve"> ne slažu. U problemu koji je prethodno opisan, izvršiće se izmjena </w:t>
+        <w:t>će provjeri</w:t>
+      </w:r>
+      <w:r>
+        <w:rPr>
+          <w:lang w:val="sr-Latn-RS"/>
+        </w:rPr>
+        <w:t xml:space="preserve">ti da li se slažu vrijednosti </w:t>
+      </w:r>
+      <w:r>
+        <w:rPr>
+          <w:lang w:val="sr-Latn-RS"/>
+        </w:rPr>
+        <w:t>obilježj</w:t>
+      </w:r>
+      <w:r>
+        <w:rPr>
+          <w:lang w:val="sr-Latn-RS"/>
+        </w:rPr>
+        <w:t xml:space="preserve">a </w:t>
+      </w:r>
+      <w:r>
+        <w:rPr>
+          <w:lang w:val="sr-Latn-RS"/>
+        </w:rPr>
+        <w:t>anotirano</w:t>
+      </w:r>
+      <w:r>
+        <w:rPr>
+          <w:lang w:val="sr-Latn-RS"/>
+        </w:rPr>
+        <w:t>g</w:t>
+      </w:r>
+      <w:r>
+        <w:rPr>
+          <w:lang w:val="sr-Latn-RS"/>
+        </w:rPr>
+        <w:t xml:space="preserve"> sa </w:t>
+      </w:r>
+      <w:r>
+        <w:rPr>
+          <w:i/>
+          <w:lang w:val="sr-Latn-RS"/>
+        </w:rPr>
+        <w:t>@</w:t>
+      </w:r>
+      <w:r>
+        <w:rPr>
+          <w:i/>
+          <w:lang w:val="sr-Latn-RS"/>
+        </w:rPr>
+        <w:t>Version.</w:t>
+      </w:r>
+      <w:r>
+        <w:rPr>
+          <w:lang w:val="sr-Latn-RS"/>
+        </w:rPr>
+        <w:t xml:space="preserve"> S</w:t>
+      </w:r>
+      <w:r>
+        <w:rPr>
+          <w:lang w:val="sr-Latn-RS"/>
+        </w:rPr>
+        <w:t xml:space="preserve"> obzirom</w:t>
+      </w:r>
+      <w:r>
+        <w:rPr>
+          <w:lang w:val="sr-Latn-RS"/>
+        </w:rPr>
+        <w:t xml:space="preserve"> na to</w:t>
+      </w:r>
+      <w:r>
+        <w:rPr>
+          <w:lang w:val="sr-Latn-RS"/>
+        </w:rPr>
+        <w:t xml:space="preserve"> da je jedna transakcija već završena i </w:t>
+      </w:r>
+      <w:r>
+        <w:rPr>
+          <w:lang w:val="sr-Latn-RS"/>
+        </w:rPr>
+        <w:t xml:space="preserve">obilježje anotirano sa </w:t>
+      </w:r>
+      <w:r>
+        <w:rPr>
+          <w:i/>
+          <w:lang w:val="sr-Latn-RS"/>
+        </w:rPr>
+        <w:t xml:space="preserve">@Version </w:t>
+      </w:r>
+      <w:r>
+        <w:rPr>
+          <w:lang w:val="sr-Latn-RS"/>
+        </w:rPr>
+        <w:t>je već uvećan</w:t>
+      </w:r>
+      <w:r>
+        <w:rPr>
+          <w:lang w:val="sr-Latn-RS"/>
+        </w:rPr>
+        <w:t>o</w:t>
+      </w:r>
+      <w:r>
+        <w:rPr>
+          <w:lang w:val="sr-Latn-RS"/>
+        </w:rPr>
+        <w:t xml:space="preserve"> doći će do</w:t>
+      </w:r>
+      <w:r>
+        <w:rPr>
+          <w:lang w:val="sr-Latn-RS"/>
+        </w:rPr>
+        <w:t xml:space="preserve"> izuzetka jer se vrijednosti </w:t>
+      </w:r>
+      <w:r>
+        <w:rPr>
+          <w:lang w:val="sr-Latn-RS"/>
+        </w:rPr>
+        <w:t xml:space="preserve">ne slažu. U problemu koji je prethodno opisan, izvršiće se izmjena </w:t>
       </w:r>
       <w:r>
         <w:rPr>
@@ -446,34 +573,60 @@
         <w:rPr>
           <w:lang w:val="sr-Latn-RS"/>
         </w:rPr>
-        <w:t xml:space="preserve"> kod te sale, a samim tim i atribut </w:t>
-      </w:r>
-      <w:r>
-        <w:rPr>
-          <w:i/>
-          <w:lang w:val="sr-Latn-RS"/>
-        </w:rPr>
-        <w:t xml:space="preserve">Version. </w:t>
-      </w:r>
-      <w:r>
-        <w:rPr>
-          <w:lang w:val="sr-Latn-RS"/>
-        </w:rPr>
-        <w:t xml:space="preserve">Isti postupak će izvršiti i druga transakcija, međutim, kada pokuša da sačuva izmjene </w:t>
+        <w:t xml:space="preserve"> kod te sale, a samim tim i </w:t>
+      </w:r>
+      <w:r>
+        <w:rPr>
+          <w:lang w:val="sr-Latn-RS"/>
+        </w:rPr>
+        <w:t xml:space="preserve">obilježje anotirano sa </w:t>
+      </w:r>
+      <w:r>
+        <w:rPr>
+          <w:i/>
+          <w:lang w:val="sr-Latn-RS"/>
+        </w:rPr>
+        <w:t>@Version</w:t>
+      </w:r>
+      <w:r>
+        <w:rPr>
+          <w:i/>
+          <w:lang w:val="sr-Latn-RS"/>
+        </w:rPr>
+        <w:t xml:space="preserve">. </w:t>
+      </w:r>
+      <w:r>
+        <w:rPr>
+          <w:lang w:val="sr-Latn-RS"/>
+        </w:rPr>
+        <w:t xml:space="preserve">Isti postupak će izvršiti i druga transakcija, međutim, kada pokuša da </w:t>
       </w:r>
       <w:r>
         <w:rPr>
           <w:lang w:val="sr-Latn-RS"/>
         </w:rPr>
         <w:lastRenderedPageBreak/>
-        <w:t xml:space="preserve">atribut </w:t>
-      </w:r>
-      <w:r>
-        <w:rPr>
-          <w:i/>
-          <w:lang w:val="sr-Latn-RS"/>
-        </w:rPr>
-        <w:t xml:space="preserve">Version </w:t>
+        <w:t xml:space="preserve">sačuva izmjene </w:t>
+      </w:r>
+      <w:r>
+        <w:rPr>
+          <w:lang w:val="sr-Latn-RS"/>
+        </w:rPr>
+        <w:t xml:space="preserve">obilježje anotirano sa </w:t>
+      </w:r>
+      <w:r>
+        <w:rPr>
+          <w:i/>
+          <w:lang w:val="sr-Latn-RS"/>
+        </w:rPr>
+        <w:t xml:space="preserve">@Version </w:t>
+      </w:r>
+      <w:r>
+        <w:rPr>
+          <w:i/>
+          <w:lang w:val="sr-Latn-RS"/>
+        </w:rPr>
+        <w:t xml:space="preserve"> </w:t>
       </w:r>
       <w:r>
         <w:rPr>
@@ -666,7 +819,26 @@
         <w:rPr>
           <w:lang w:val="sr-Latn-RS"/>
         </w:rPr>
-        <w:t xml:space="preserve"> zaključavanjem. Uveden je atribut </w:t>
+        <w:t xml:space="preserve"> zaključavanjem. Uveden</w:t>
+      </w:r>
+      <w:r>
+        <w:rPr>
+          <w:lang w:val="sr-Latn-RS"/>
+        </w:rPr>
+        <w:t xml:space="preserve">o je </w:t>
+      </w:r>
+      <w:r>
+        <w:rPr>
+          <w:lang w:val="sr-Latn-RS"/>
+        </w:rPr>
+        <w:t xml:space="preserve">obilježje anotirano sa </w:t>
+      </w:r>
+      <w:r>
+        <w:rPr>
+          <w:i/>
+          <w:lang w:val="sr-Latn-RS"/>
+        </w:rPr>
+        <w:t>@</w:t>
       </w:r>
       <w:r>
         <w:rPr>
@@ -692,27 +864,63 @@
         <w:rPr>
           <w:lang w:val="sr-Latn-RS"/>
         </w:rPr>
-        <w:t xml:space="preserve">, nakon što se jedna transakcija uspješno izvrši poslaće se mejl zaposlenomi atribut </w:t>
-      </w:r>
-      <w:r>
-        <w:rPr>
-          <w:i/>
-          <w:lang w:val="sr-Latn-RS"/>
-        </w:rPr>
-        <w:t xml:space="preserve">Version </w:t>
-      </w:r>
-      <w:r>
-        <w:rPr>
-          <w:lang w:val="sr-Latn-RS"/>
-        </w:rPr>
-        <w:t xml:space="preserve">biva uvećan. Kada druga transakcija pokuša da se završi doći će do izuzetka jer se vrijednosti za </w:t>
-      </w:r>
-      <w:r>
-        <w:rPr>
-          <w:i/>
-          <w:lang w:val="sr-Latn-RS"/>
-        </w:rPr>
-        <w:t xml:space="preserve">Version </w:t>
+        <w:t>, nakon što se jedna transakcija uspješno izvrši poslaće se mejl zaposlenom</w:t>
+      </w:r>
+      <w:r>
+        <w:rPr>
+          <w:lang w:val="sr-Latn-RS"/>
+        </w:rPr>
+        <w:t xml:space="preserve"> i </w:t>
+      </w:r>
+      <w:r>
+        <w:rPr>
+          <w:lang w:val="sr-Latn-RS"/>
+        </w:rPr>
+        <w:t xml:space="preserve">obilježje anotirano sa </w:t>
+      </w:r>
+      <w:r>
+        <w:rPr>
+          <w:i/>
+          <w:lang w:val="sr-Latn-RS"/>
+        </w:rPr>
+        <w:t>@Version</w:t>
+      </w:r>
+      <w:r>
+        <w:rPr>
+          <w:lang w:val="sr-Latn-RS"/>
+        </w:rPr>
+        <w:t xml:space="preserve"> </w:t>
+      </w:r>
+      <w:r>
+        <w:rPr>
+          <w:lang w:val="sr-Latn-RS"/>
+        </w:rPr>
+        <w:t>biva uvećan</w:t>
+      </w:r>
+      <w:r>
+        <w:rPr>
+          <w:lang w:val="sr-Latn-RS"/>
+        </w:rPr>
+        <w:t>o</w:t>
+      </w:r>
+      <w:r>
+        <w:rPr>
+          <w:lang w:val="sr-Latn-RS"/>
+        </w:rPr>
+        <w:t xml:space="preserve">. Kada druga transakcija pokuša da se završi doći će do izuzetka jer se vrijednosti za </w:t>
+      </w:r>
+      <w:r>
+        <w:rPr>
+          <w:lang w:val="sr-Latn-RS"/>
+        </w:rPr>
+        <w:t xml:space="preserve">obilježje anotirano sa </w:t>
+      </w:r>
+      <w:r>
+        <w:rPr>
+          <w:i/>
+          <w:lang w:val="sr-Latn-RS"/>
+        </w:rPr>
+        <w:t xml:space="preserve">@Version </w:t>
       </w:r>
       <w:r>
         <w:rPr>
@@ -777,7 +985,19 @@
         <w:rPr>
           <w:lang w:val="sr-Latn-RS"/>
         </w:rPr>
-        <w:t>Admin klinike može da vrši izmjenu/brisanje sale. S obzirom da možemo imati više admina na istoj klinici moguće je da oni istovremeno pokušaju da izvrše izmjenu/brisanje sale.</w:t>
+        <w:t>Admin klinike može da vrši izmjenu/brisanje sale. S obzirom</w:t>
+      </w:r>
+      <w:r>
+        <w:rPr>
+          <w:lang w:val="sr-Latn-RS"/>
+        </w:rPr>
+        <w:t xml:space="preserve"> na to</w:t>
+      </w:r>
+      <w:r>
+        <w:rPr>
+          <w:lang w:val="sr-Latn-RS"/>
+        </w:rPr>
+        <w:t xml:space="preserve"> da možemo imati više admina na istoj klinici moguće je da oni istovremeno pokušaju da izvrše izmjenu/brisanje sale.</w:t>
       </w:r>
       <w:r>
         <w:rPr>
@@ -857,20 +1077,32 @@
         <w:rPr>
           <w:lang w:val="sr-Latn-RS"/>
         </w:rPr>
-        <w:t xml:space="preserve">Ovaj problem je riješen optimističkim zaključavanjem. Međutim, ovdje nije potrebno ništa dodatno mijenjati, jer je rješavanjem problema konkurentnog zauzeća sale za isti termin, pri čemu je uveden atribut </w:t>
-      </w:r>
-      <w:r>
-        <w:rPr>
-          <w:i/>
-          <w:lang w:val="sr-Latn-RS"/>
-        </w:rPr>
-        <w:t xml:space="preserve">Version </w:t>
-      </w:r>
-      <w:r>
-        <w:rPr>
-          <w:lang w:val="sr-Latn-RS"/>
-        </w:rPr>
-        <w:t xml:space="preserve"> u tabeli </w:t>
+        <w:t>Ovaj problem je riješen optimističkim zaključavanjem. Međutim, ovdje nije potrebno ništa dodatno mijenjati, jer je rješavanjem problema konkurentnog zauzeća sale za isti ter</w:t>
+      </w:r>
+      <w:r>
+        <w:rPr>
+          <w:lang w:val="sr-Latn-RS"/>
+        </w:rPr>
+        <w:t xml:space="preserve">min, pri čemu je uvedeno </w:t>
+      </w:r>
+      <w:r>
+        <w:rPr>
+          <w:lang w:val="sr-Latn-RS"/>
+        </w:rPr>
+        <w:t xml:space="preserve">obilježje anotirano sa </w:t>
+      </w:r>
+      <w:r>
+        <w:rPr>
+          <w:i/>
+          <w:lang w:val="sr-Latn-RS"/>
+        </w:rPr>
+        <w:t xml:space="preserve">@Version </w:t>
+      </w:r>
+      <w:r>
+        <w:rPr>
+          <w:lang w:val="sr-Latn-RS"/>
+        </w:rPr>
+        <w:t xml:space="preserve">u tabeli </w:t>
       </w:r>
       <w:r>
         <w:rPr>
@@ -951,7 +1183,6 @@
           <w:lang w:val="sr-Latn-RS"/>
         </w:rPr>
       </w:pPr>
-      <w:bookmarkStart w:id="0" w:name="_GoBack"/>
       <w:r>
         <w:rPr>
           <w:noProof/>
@@ -998,97 +1229,195 @@
           </wp:inline>
         </w:drawing>
       </w:r>
+    </w:p>
+    <w:p>
+      <w:pPr>
+        <w:rPr>
+          <w:lang w:val="sr-Latn-RS"/>
+        </w:rPr>
+      </w:pPr>
+      <w:r>
+        <w:rPr>
+          <w:b/>
+          <w:lang w:val="sr-Latn-RS"/>
+        </w:rPr>
+        <w:t xml:space="preserve">Rješenje: </w:t>
+      </w:r>
+      <w:r>
+        <w:rPr>
+          <w:lang w:val="sr-Latn-RS"/>
+        </w:rPr>
+        <w:t xml:space="preserve">Problem je riješen </w:t>
+      </w:r>
+      <w:r>
+        <w:rPr>
+          <w:lang w:val="sr-Latn-RS"/>
+        </w:rPr>
+        <w:t xml:space="preserve">optimističkim zaključavanjem. U tabeli </w:t>
+      </w:r>
+      <w:r>
+        <w:rPr>
+          <w:i/>
+          <w:lang w:val="sr-Latn-RS"/>
+        </w:rPr>
+        <w:t>TipPregleda</w:t>
+      </w:r>
+      <w:r>
+        <w:rPr>
+          <w:lang w:val="sr-Latn-RS"/>
+        </w:rPr>
+        <w:t xml:space="preserve"> uveden</w:t>
+      </w:r>
+      <w:r>
+        <w:rPr>
+          <w:lang w:val="sr-Latn-RS"/>
+        </w:rPr>
+        <w:t>o</w:t>
+      </w:r>
+      <w:r>
+        <w:rPr>
+          <w:lang w:val="sr-Latn-RS"/>
+        </w:rPr>
+        <w:t xml:space="preserve"> je</w:t>
+      </w:r>
+      <w:r>
+        <w:rPr>
+          <w:lang w:val="sr-Latn-RS"/>
+        </w:rPr>
+        <w:t xml:space="preserve"> </w:t>
+      </w:r>
+      <w:r>
+        <w:rPr>
+          <w:lang w:val="sr-Latn-RS"/>
+        </w:rPr>
+        <w:t xml:space="preserve">obilježje anotirano sa </w:t>
+      </w:r>
+      <w:r>
+        <w:rPr>
+          <w:i/>
+          <w:lang w:val="sr-Latn-RS"/>
+        </w:rPr>
+        <w:t>@Version</w:t>
+      </w:r>
+      <w:r>
+        <w:rPr>
+          <w:i/>
+          <w:lang w:val="sr-Latn-RS"/>
+        </w:rPr>
+        <w:t>.</w:t>
+      </w:r>
+      <w:r>
+        <w:rPr>
+          <w:lang w:val="sr-Latn-RS"/>
+        </w:rPr>
+        <w:t xml:space="preserve"> Nakon što jedna transakcija završi izmjenu/brisanje, ažurira se</w:t>
+      </w:r>
+      <w:r>
+        <w:rPr>
+          <w:lang w:val="sr-Latn-RS"/>
+        </w:rPr>
+        <w:t xml:space="preserve"> </w:t>
+      </w:r>
+      <w:r>
+        <w:rPr>
+          <w:lang w:val="sr-Latn-RS"/>
+        </w:rPr>
+        <w:t xml:space="preserve">obilježje anotirano sa </w:t>
+      </w:r>
+      <w:r>
+        <w:rPr>
+          <w:i/>
+          <w:lang w:val="sr-Latn-RS"/>
+        </w:rPr>
+        <w:t>@Version</w:t>
+      </w:r>
+      <w:r>
+        <w:rPr>
+          <w:lang w:val="sr-Latn-RS"/>
+        </w:rPr>
+        <w:t>. N</w:t>
+      </w:r>
+      <w:r>
+        <w:rPr>
+          <w:lang w:val="sr-Latn-RS"/>
+        </w:rPr>
+        <w:t xml:space="preserve">a taj način kada ostale transakcije pokušaju da se završe, </w:t>
+      </w:r>
+      <w:r>
+        <w:rPr>
+          <w:i/>
+          <w:lang w:val="sr-Latn-RS"/>
+        </w:rPr>
+        <w:t>Entity Manager</w:t>
+      </w:r>
+      <w:r>
+        <w:rPr>
+          <w:lang w:val="sr-Latn-RS"/>
+        </w:rPr>
+        <w:t xml:space="preserve"> će provjeriti trenutnu vrijednost </w:t>
+      </w:r>
+      <w:r>
+        <w:rPr>
+          <w:lang w:val="sr-Latn-RS"/>
+        </w:rPr>
+        <w:t>obilježja</w:t>
+      </w:r>
+      <w:r>
+        <w:rPr>
+          <w:lang w:val="sr-Latn-RS"/>
+        </w:rPr>
+        <w:t xml:space="preserve"> anotirano</w:t>
+      </w:r>
+      <w:r>
+        <w:rPr>
+          <w:lang w:val="sr-Latn-RS"/>
+        </w:rPr>
+        <w:t>g</w:t>
+      </w:r>
+      <w:r>
+        <w:rPr>
+          <w:lang w:val="sr-Latn-RS"/>
+        </w:rPr>
+        <w:t xml:space="preserve"> sa </w:t>
+      </w:r>
+      <w:r>
+        <w:rPr>
+          <w:i/>
+          <w:lang w:val="sr-Latn-RS"/>
+        </w:rPr>
+        <w:t xml:space="preserve">@Version </w:t>
+      </w:r>
+      <w:r>
+        <w:rPr>
+          <w:lang w:val="sr-Latn-RS"/>
+        </w:rPr>
+        <w:t xml:space="preserve">i vrijednost istog tog </w:t>
+      </w:r>
+      <w:r>
+        <w:rPr>
+          <w:lang w:val="sr-Latn-RS"/>
+        </w:rPr>
+        <w:t>obilježja u transakciji</w:t>
+      </w:r>
+      <w:r>
+        <w:rPr>
+          <w:lang w:val="sr-Latn-RS"/>
+        </w:rPr>
+        <w:t>. Doći će do ne p</w:t>
+      </w:r>
+      <w:r>
+        <w:rPr>
+          <w:lang w:val="sr-Latn-RS"/>
+        </w:rPr>
+        <w:t>oklapanja i do izuzetka te se ta transakcija</w:t>
+      </w:r>
+      <w:bookmarkStart w:id="0" w:name="_GoBack"/>
       <w:bookmarkEnd w:id="0"/>
-    </w:p>
-    <w:p>
-      <w:pPr>
-        <w:rPr>
-          <w:lang w:val="sr-Latn-RS"/>
-        </w:rPr>
-      </w:pPr>
-      <w:r>
-        <w:rPr>
-          <w:b/>
-          <w:lang w:val="sr-Latn-RS"/>
-        </w:rPr>
-        <w:t xml:space="preserve">Rješenje: </w:t>
-      </w:r>
-      <w:r>
-        <w:rPr>
-          <w:lang w:val="sr-Latn-RS"/>
-        </w:rPr>
-        <w:t xml:space="preserve">Problem je riješen </w:t>
-      </w:r>
-      <w:r>
-        <w:rPr>
-          <w:lang w:val="sr-Latn-RS"/>
-        </w:rPr>
-        <w:t xml:space="preserve">optimističkim zaključavanjem. U tabeli </w:t>
-      </w:r>
-      <w:r>
-        <w:rPr>
-          <w:i/>
-          <w:lang w:val="sr-Latn-RS"/>
-        </w:rPr>
-        <w:t>TipPregleda</w:t>
-      </w:r>
-      <w:r>
-        <w:rPr>
-          <w:lang w:val="sr-Latn-RS"/>
-        </w:rPr>
-        <w:t xml:space="preserve"> uveden je atribut </w:t>
-      </w:r>
-      <w:r>
-        <w:rPr>
-          <w:i/>
-          <w:lang w:val="sr-Latn-RS"/>
-        </w:rPr>
-        <w:t>Version.</w:t>
-      </w:r>
-      <w:r>
-        <w:rPr>
-          <w:lang w:val="sr-Latn-RS"/>
-        </w:rPr>
-        <w:t xml:space="preserve"> Nakon što jedna transakcija završi izmjenu/brisanje, ažurira se atribut </w:t>
-      </w:r>
-      <w:r>
-        <w:rPr>
-          <w:i/>
-          <w:lang w:val="sr-Latn-RS"/>
-        </w:rPr>
-        <w:t>Version</w:t>
-      </w:r>
-      <w:r>
-        <w:rPr>
-          <w:lang w:val="sr-Latn-RS"/>
-        </w:rPr>
-        <w:t xml:space="preserve">, na taj način kada ostale transakcije pokušaju da se završe, </w:t>
-      </w:r>
-      <w:r>
-        <w:rPr>
-          <w:i/>
-          <w:lang w:val="sr-Latn-RS"/>
-        </w:rPr>
-        <w:t>Entity Manager</w:t>
-      </w:r>
-      <w:r>
-        <w:rPr>
-          <w:lang w:val="sr-Latn-RS"/>
-        </w:rPr>
-        <w:t xml:space="preserve"> će provjeriti trenutnu vrijednost atributa </w:t>
-      </w:r>
-      <w:r>
-        <w:rPr>
-          <w:i/>
-          <w:lang w:val="sr-Latn-RS"/>
-        </w:rPr>
-        <w:t xml:space="preserve">Version </w:t>
-      </w:r>
-      <w:r>
-        <w:rPr>
-          <w:lang w:val="sr-Latn-RS"/>
-        </w:rPr>
-        <w:t>i vrijednost istog tog atributa u tim transakcijama. Doći će do ne poklapanja i do izuzetka te se te transakcije neće moći izvršiti.</w:t>
+      <w:r>
+        <w:rPr>
+          <w:lang w:val="sr-Latn-RS"/>
+        </w:rPr>
+        <w:t xml:space="preserve"> neće moći izvršiti.</w:t>
       </w:r>
     </w:p>
     <w:p>

</xml_diff>